<commit_message>
Improving the critique file generation
</commit_message>
<xml_diff>
--- a/Templates/Critique_CV_Template_v2.docx
+++ b/Templates/Critique_CV_Template_v2.docx
@@ -46,213 +46,287 @@
         </w:rPr>
         <w:t xml:space="preserve"> {{</w:t>
       </w:r>
+      <w:proofErr w:type="spellStart"/>
       <w:r>
         <w:rPr>
           <w:sz w:val="40"/>
           <w:szCs w:val="40"/>
           <w:lang w:val="en-IL" w:bidi="he-IL"/>
         </w:rPr>
-        <w:t>'</w:t>
-      </w:r>
-      <w:proofErr w:type="spellStart"/>
+        <w:t>company_name</w:t>
+      </w:r>
+      <w:proofErr w:type="spellEnd"/>
       <w:r>
         <w:rPr>
           <w:sz w:val="40"/>
           <w:szCs w:val="40"/>
           <w:lang w:val="en-IL" w:bidi="he-IL"/>
         </w:rPr>
-        <w:t>company_name</w:t>
-      </w:r>
-      <w:proofErr w:type="spellEnd"/>
-      <w:r>
+        <w:t>}}</w:t>
+      </w:r>
+    </w:p>
+    <w:p>
+      <w:pPr>
+        <w:pStyle w:val="Heading1"/>
         <w:rPr>
           <w:sz w:val="40"/>
           <w:szCs w:val="40"/>
           <w:lang w:val="en-IL" w:bidi="he-IL"/>
         </w:rPr>
-        <w:t>'</w:t>
-      </w:r>
+      </w:pPr>
+      <w:proofErr w:type="gramStart"/>
       <w:r>
         <w:rPr>
           <w:sz w:val="40"/>
           <w:szCs w:val="40"/>
           <w:lang w:val="en-IL" w:bidi="he-IL"/>
         </w:rPr>
-        <w:t>}}</w:t>
-      </w:r>
-    </w:p>
-    <w:p>
-      <w:pPr>
-        <w:pStyle w:val="Heading1"/>
+        <w:t>Role :</w:t>
+      </w:r>
+      <w:proofErr w:type="gramEnd"/>
+      <w:r>
         <w:rPr>
           <w:sz w:val="40"/>
           <w:szCs w:val="40"/>
           <w:lang w:val="en-IL" w:bidi="he-IL"/>
         </w:rPr>
-      </w:pPr>
-      <w:proofErr w:type="gramStart"/>
+        <w:t xml:space="preserve"> {{</w:t>
+      </w:r>
+      <w:proofErr w:type="spellStart"/>
       <w:r>
         <w:rPr>
           <w:sz w:val="40"/>
           <w:szCs w:val="40"/>
           <w:lang w:val="en-IL" w:bidi="he-IL"/>
         </w:rPr>
-        <w:t>Role :</w:t>
-      </w:r>
-      <w:proofErr w:type="gramEnd"/>
+        <w:t>job_name</w:t>
+      </w:r>
+      <w:proofErr w:type="spellEnd"/>
       <w:r>
         <w:rPr>
           <w:sz w:val="40"/>
           <w:szCs w:val="40"/>
           <w:lang w:val="en-IL" w:bidi="he-IL"/>
         </w:rPr>
-        <w:t xml:space="preserve"> {{</w:t>
-      </w:r>
-      <w:proofErr w:type="spellStart"/>
-      <w:r>
+        <w:t>}}</w:t>
+      </w:r>
+    </w:p>
+    <w:p>
+      <w:pPr>
+        <w:pStyle w:val="Heading1"/>
+        <w:rPr>
+          <w:sz w:val="40"/>
+          <w:szCs w:val="40"/>
+          <w:lang w:val="en-IL"/>
+        </w:rPr>
+      </w:pPr>
+      <w:r>
+        <w:rPr>
+          <w:sz w:val="40"/>
+          <w:szCs w:val="40"/>
+          <w:lang w:val="en-IL"/>
+        </w:rPr>
+        <w:t>Applicant</w:t>
+      </w:r>
+      <w:r>
+        <w:rPr>
+          <w:sz w:val="40"/>
+          <w:szCs w:val="40"/>
+          <w:lang w:val="en-IL"/>
+        </w:rPr>
+        <w:t xml:space="preserve">: </w:t>
+      </w:r>
+      <w:r>
+        <w:rPr>
+          <w:sz w:val="40"/>
+          <w:szCs w:val="40"/>
+          <w:lang w:val="en-IL"/>
+        </w:rPr>
+        <w:t>{</w:t>
+      </w:r>
+      <w:r>
+        <w:rPr>
+          <w:sz w:val="40"/>
+          <w:szCs w:val="40"/>
+          <w:lang w:val="en-IL"/>
+        </w:rPr>
+        <w:t>{</w:t>
+      </w:r>
+      <w:r>
+        <w:rPr>
+          <w:sz w:val="40"/>
+          <w:szCs w:val="40"/>
+          <w:lang w:val="en-IL"/>
+        </w:rPr>
+        <w:t>n</w:t>
+      </w:r>
+      <w:r>
+        <w:rPr>
+          <w:sz w:val="40"/>
+          <w:szCs w:val="40"/>
+          <w:lang w:val="en-IL"/>
+        </w:rPr>
+        <w:t>ame}</w:t>
+      </w:r>
+      <w:r>
+        <w:rPr>
+          <w:sz w:val="40"/>
+          <w:szCs w:val="40"/>
+          <w:lang w:val="en-IL"/>
+        </w:rPr>
+        <w:t>}</w:t>
+      </w:r>
+    </w:p>
+    <w:p>
+      <w:pPr>
         <w:rPr>
           <w:sz w:val="40"/>
           <w:szCs w:val="40"/>
           <w:lang w:val="en-IL" w:bidi="he-IL"/>
         </w:rPr>
-        <w:t>job_name</w:t>
-      </w:r>
-      <w:proofErr w:type="spellEnd"/>
+      </w:pPr>
       <w:r>
         <w:rPr>
           <w:sz w:val="40"/>
           <w:szCs w:val="40"/>
           <w:lang w:val="en-IL" w:bidi="he-IL"/>
         </w:rPr>
-        <w:t>}}</w:t>
-      </w:r>
-    </w:p>
-    <w:p>
-      <w:pPr>
-        <w:pStyle w:val="Heading1"/>
+        <w:t xml:space="preserve">{% if </w:t>
+      </w:r>
+      <w:proofErr w:type="spellStart"/>
+      <w:r>
         <w:rPr>
           <w:sz w:val="40"/>
           <w:szCs w:val="40"/>
-        </w:rPr>
-      </w:pPr>
+          <w:lang w:val="en-IL" w:bidi="he-IL"/>
+        </w:rPr>
+        <w:t>FinalGrade|float</w:t>
+      </w:r>
+      <w:proofErr w:type="spellEnd"/>
       <w:r>
         <w:rPr>
           <w:sz w:val="40"/>
           <w:szCs w:val="40"/>
-        </w:rPr>
-        <w:t>Applicant</w:t>
-      </w:r>
-      <w:r>
-        <w:rPr>
+          <w:lang w:val="en-IL" w:bidi="he-IL"/>
+        </w:rPr>
+        <w:t xml:space="preserve">  &gt; 8.999 %}</w:t>
+      </w:r>
+      <w:r>
+        <w:rPr>
+          <w:color w:val="169A39"/>
           <w:sz w:val="40"/>
           <w:szCs w:val="40"/>
-        </w:rPr>
-        <w:t xml:space="preserve">: </w:t>
-      </w:r>
-      <w:r>
-        <w:rPr>
+          <w:lang w:val="en-IL" w:bidi="he-IL"/>
+        </w:rPr>
+        <w:t xml:space="preserve">Final Grade: </w:t>
+      </w:r>
+      <w:r>
+        <w:rPr>
+          <w:color w:val="169A39"/>
           <w:sz w:val="40"/>
           <w:szCs w:val="40"/>
-        </w:rPr>
-        <w:t>{</w:t>
-      </w:r>
-      <w:r>
-        <w:rPr>
+          <w:lang w:val="en-IL" w:bidi="he-IL"/>
+        </w:rPr>
+        <w:t xml:space="preserve">{{ </w:t>
+      </w:r>
+      <w:proofErr w:type="spellStart"/>
+      <w:r>
+        <w:rPr>
+          <w:color w:val="169A39"/>
           <w:sz w:val="40"/>
           <w:szCs w:val="40"/>
-        </w:rPr>
-        <w:t>{</w:t>
-      </w:r>
-      <w:r>
-        <w:rPr>
+          <w:lang w:val="en-IL" w:bidi="he-IL"/>
+        </w:rPr>
+        <w:t>FinalGrade</w:t>
+      </w:r>
+      <w:proofErr w:type="spellEnd"/>
+      <w:r>
+        <w:rPr>
+          <w:color w:val="169A39"/>
           <w:sz w:val="40"/>
           <w:szCs w:val="40"/>
-        </w:rPr>
-        <w:t>n</w:t>
-      </w:r>
-      <w:r>
-        <w:rPr>
+          <w:lang w:val="en-IL" w:bidi="he-IL"/>
+        </w:rPr>
+        <w:t xml:space="preserve"> }} </w:t>
+      </w:r>
+      <w:r>
+        <w:rPr>
+          <w:rFonts w:ascii="Segoe UI Emoji" w:hAnsi="Segoe UI Emoji" w:cs="Segoe UI Emoji"/>
+          <w:color w:val="169A39"/>
           <w:sz w:val="40"/>
           <w:szCs w:val="40"/>
-        </w:rPr>
-        <w:t>ame}</w:t>
+          <w:lang w:val="en-IL" w:bidi="he-IL"/>
+        </w:rPr>
+        <w:t>✅</w:t>
       </w:r>
       <w:r>
         <w:rPr>
           <w:sz w:val="40"/>
           <w:szCs w:val="40"/>
-        </w:rPr>
-        <w:t>}</w:t>
-      </w:r>
-    </w:p>
-    <w:p>
-      <w:pPr>
-        <w:rPr>
           <w:lang w:val="en-IL" w:bidi="he-IL"/>
         </w:rPr>
-      </w:pPr>
-      <w:r>
-        <w:rPr>
-          <w:lang w:bidi="he-IL"/>
-        </w:rPr>
-        <w:t xml:space="preserve">{% if </w:t>
+        <w:t xml:space="preserve">{% endif %} {% if </w:t>
       </w:r>
       <w:proofErr w:type="spellStart"/>
       <w:r>
         <w:rPr>
+          <w:sz w:val="40"/>
+          <w:szCs w:val="40"/>
           <w:lang w:val="en-IL" w:bidi="he-IL"/>
         </w:rPr>
-        <w:t>Final</w:t>
-      </w:r>
-      <w:r>
-        <w:rPr>
+        <w:t>FinalGrade|float</w:t>
+      </w:r>
+      <w:proofErr w:type="spellEnd"/>
+      <w:r>
+        <w:rPr>
+          <w:sz w:val="40"/>
+          <w:szCs w:val="40"/>
           <w:lang w:val="en-IL" w:bidi="he-IL"/>
         </w:rPr>
-        <w:t>Grade</w:t>
-      </w:r>
-      <w:r>
-        <w:rPr>
+        <w:t xml:space="preserve"> &gt; 8.5  and </w:t>
+      </w:r>
+      <w:proofErr w:type="spellStart"/>
+      <w:r>
+        <w:rPr>
+          <w:sz w:val="40"/>
+          <w:szCs w:val="40"/>
           <w:lang w:val="en-IL" w:bidi="he-IL"/>
         </w:rPr>
-        <w:t>|float</w:t>
+        <w:t>FinalGrade|float</w:t>
       </w:r>
       <w:proofErr w:type="spellEnd"/>
       <w:r>
         <w:rPr>
+          <w:sz w:val="40"/>
+          <w:szCs w:val="40"/>
           <w:lang w:val="en-IL" w:bidi="he-IL"/>
         </w:rPr>
-        <w:t xml:space="preserve">  </w:t>
-      </w:r>
-      <w:r>
-        <w:rPr>
-          <w:lang w:bidi="he-IL"/>
-        </w:rPr>
-        <w:t>&gt; 8.999 %}</w:t>
-      </w:r>
-      <w:r>
-        <w:rPr>
-          <w:color w:val="169A39"/>
-          <w:sz w:val="32"/>
-          <w:szCs w:val="32"/>
-          <w:lang w:bidi="he-IL"/>
+        <w:t xml:space="preserve"> &lt; 9  %}</w:t>
+      </w:r>
+      <w:r>
+        <w:rPr>
+          <w:color w:val="1B958F"/>
+          <w:sz w:val="40"/>
+          <w:szCs w:val="40"/>
+          <w:lang w:val="en-IL" w:bidi="he-IL"/>
         </w:rPr>
         <w:t xml:space="preserve">Final Grade: </w:t>
       </w:r>
       <w:r>
         <w:rPr>
-          <w:color w:val="169A39"/>
-          <w:sz w:val="32"/>
-          <w:szCs w:val="32"/>
-          <w:lang w:bidi="he-IL"/>
+          <w:color w:val="1B958F"/>
+          <w:sz w:val="40"/>
+          <w:szCs w:val="40"/>
+          <w:lang w:val="en-IL" w:bidi="he-IL"/>
         </w:rPr>
         <w:t xml:space="preserve">{{ </w:t>
       </w:r>
       <w:proofErr w:type="spellStart"/>
       <w:r>
         <w:rPr>
-          <w:color w:val="169A39"/>
-          <w:sz w:val="32"/>
-          <w:szCs w:val="32"/>
+          <w:color w:val="1B958F"/>
+          <w:sz w:val="40"/>
+          <w:szCs w:val="40"/>
           <w:lang w:val="en-IL" w:bidi="he-IL"/>
         </w:rPr>
         <w:t>FinalGrade</w:t>
@@ -260,501 +334,218 @@
       <w:proofErr w:type="spellEnd"/>
       <w:r>
         <w:rPr>
-          <w:color w:val="169A39"/>
-          <w:sz w:val="32"/>
-          <w:szCs w:val="32"/>
+          <w:color w:val="1B958F"/>
+          <w:sz w:val="40"/>
+          <w:szCs w:val="40"/>
           <w:lang w:val="en-IL" w:bidi="he-IL"/>
         </w:rPr>
-        <w:t xml:space="preserve"> </w:t>
-      </w:r>
-      <w:r>
-        <w:rPr>
-          <w:color w:val="169A39"/>
-          <w:sz w:val="32"/>
-          <w:szCs w:val="32"/>
-          <w:lang w:bidi="he-IL"/>
-        </w:rPr>
-        <w:t xml:space="preserve">}} </w:t>
-      </w:r>
-      <w:r>
-        <w:rPr>
-          <w:rFonts w:ascii="Segoe UI Emoji" w:hAnsi="Segoe UI Emoji" w:cs="Segoe UI Emoji"/>
-          <w:color w:val="169A39"/>
-          <w:sz w:val="32"/>
-          <w:szCs w:val="32"/>
-          <w:lang w:bidi="he-IL"/>
-        </w:rPr>
-        <w:t>✅</w:t>
-      </w:r>
-      <w:r>
-        <w:rPr>
-          <w:lang w:bidi="he-IL"/>
-        </w:rPr>
-        <w:t xml:space="preserve">{% endif %} {% if </w:t>
-      </w:r>
-      <w:proofErr w:type="spellStart"/>
-      <w:r>
-        <w:rPr>
-          <w:lang w:val="en-IL" w:bidi="he-IL"/>
-        </w:rPr>
-        <w:t>Final</w:t>
-      </w:r>
-      <w:r>
-        <w:rPr>
-          <w:lang w:val="en-IL" w:bidi="he-IL"/>
-        </w:rPr>
-        <w:t>Grade</w:t>
-      </w:r>
-      <w:r>
-        <w:rPr>
-          <w:lang w:val="en-IL" w:bidi="he-IL"/>
-        </w:rPr>
-        <w:t>|float</w:t>
-      </w:r>
-      <w:proofErr w:type="spellEnd"/>
-      <w:r>
-        <w:rPr>
-          <w:lang w:val="en-IL" w:bidi="he-IL"/>
-        </w:rPr>
-        <w:t xml:space="preserve"> </w:t>
-      </w:r>
-      <w:r>
-        <w:rPr>
-          <w:lang w:bidi="he-IL"/>
-        </w:rPr>
-        <w:t xml:space="preserve">&gt; 8.5  and </w:t>
-      </w:r>
-      <w:proofErr w:type="spellStart"/>
-      <w:r>
-        <w:rPr>
-          <w:lang w:val="en-IL" w:bidi="he-IL"/>
-        </w:rPr>
-        <w:t>Final</w:t>
-      </w:r>
-      <w:r>
-        <w:rPr>
-          <w:lang w:val="en-IL" w:bidi="he-IL"/>
-        </w:rPr>
-        <w:t>Grade</w:t>
-      </w:r>
-      <w:r>
-        <w:rPr>
-          <w:lang w:val="en-IL" w:bidi="he-IL"/>
-        </w:rPr>
-        <w:t>|float</w:t>
-      </w:r>
-      <w:proofErr w:type="spellEnd"/>
-      <w:r>
-        <w:rPr>
-          <w:lang w:val="en-IL" w:bidi="he-IL"/>
-        </w:rPr>
-        <w:t xml:space="preserve"> </w:t>
-      </w:r>
-      <w:r>
-        <w:rPr>
-          <w:lang w:bidi="he-IL"/>
-        </w:rPr>
-        <w:t>&lt; 9  %}</w:t>
-      </w:r>
-      <w:r>
-        <w:rPr>
-          <w:color w:val="1B958F"/>
-          <w:sz w:val="32"/>
-          <w:szCs w:val="32"/>
-          <w:lang w:val="en-IL" w:bidi="he-IL"/>
-        </w:rPr>
-        <w:t>Final</w:t>
-      </w:r>
-      <w:r>
-        <w:rPr>
-          <w:color w:val="1B958F"/>
-          <w:sz w:val="32"/>
-          <w:szCs w:val="32"/>
-          <w:lang w:val="en-IL" w:bidi="he-IL"/>
-        </w:rPr>
-        <w:t xml:space="preserve"> </w:t>
-      </w:r>
-      <w:r>
-        <w:rPr>
-          <w:color w:val="1B958F"/>
-          <w:sz w:val="32"/>
-          <w:szCs w:val="32"/>
-          <w:lang w:val="en-IL" w:bidi="he-IL"/>
-        </w:rPr>
-        <w:t>Grade</w:t>
-      </w:r>
-      <w:r>
-        <w:rPr>
-          <w:color w:val="1B958F"/>
-          <w:sz w:val="32"/>
-          <w:szCs w:val="32"/>
-          <w:lang w:val="en-IL" w:bidi="he-IL"/>
-        </w:rPr>
-        <w:t>:</w:t>
-      </w:r>
-      <w:r>
-        <w:rPr>
-          <w:color w:val="1B958F"/>
-          <w:sz w:val="32"/>
-          <w:szCs w:val="32"/>
-          <w:lang w:val="en-IL" w:bidi="he-IL"/>
-        </w:rPr>
-        <w:t xml:space="preserve"> </w:t>
-      </w:r>
-      <w:r>
-        <w:rPr>
-          <w:color w:val="1B958F"/>
-          <w:sz w:val="32"/>
-          <w:szCs w:val="32"/>
-          <w:lang w:bidi="he-IL"/>
-        </w:rPr>
-        <w:t xml:space="preserve">{{ </w:t>
-      </w:r>
-      <w:proofErr w:type="spellStart"/>
-      <w:r>
-        <w:rPr>
-          <w:color w:val="1B958F"/>
-          <w:sz w:val="32"/>
-          <w:szCs w:val="32"/>
-          <w:lang w:val="en-IL" w:bidi="he-IL"/>
-        </w:rPr>
-        <w:t>FinalGrade</w:t>
-      </w:r>
-      <w:proofErr w:type="spellEnd"/>
-      <w:r>
-        <w:rPr>
-          <w:color w:val="1B958F"/>
-          <w:sz w:val="32"/>
-          <w:szCs w:val="32"/>
-          <w:lang w:val="en-IL" w:bidi="he-IL"/>
-        </w:rPr>
-        <w:t xml:space="preserve"> </w:t>
-      </w:r>
-      <w:r>
-        <w:rPr>
-          <w:color w:val="1B958F"/>
-          <w:sz w:val="32"/>
-          <w:szCs w:val="32"/>
-          <w:lang w:bidi="he-IL"/>
-        </w:rPr>
-        <w:t xml:space="preserve">}} </w:t>
+        <w:t xml:space="preserve"> }} </w:t>
       </w:r>
       <w:r>
         <w:rPr>
           <w:rFonts w:ascii="Segoe UI Symbol" w:hAnsi="Segoe UI Symbol" w:cs="Segoe UI Symbol"/>
           <w:color w:val="1B958F"/>
-          <w:sz w:val="32"/>
-          <w:szCs w:val="32"/>
-          <w:lang w:bidi="he-IL"/>
+          <w:sz w:val="40"/>
+          <w:szCs w:val="40"/>
+          <w:lang w:val="en-IL" w:bidi="he-IL"/>
         </w:rPr>
         <w:t>✔</w:t>
       </w:r>
       <w:r>
         <w:rPr>
-          <w:lang w:bidi="he-IL"/>
+          <w:sz w:val="40"/>
+          <w:szCs w:val="40"/>
+          <w:lang w:val="en-IL" w:bidi="he-IL"/>
         </w:rPr>
         <w:t xml:space="preserve">{% endif %} {% if </w:t>
       </w:r>
       <w:proofErr w:type="spellStart"/>
       <w:r>
         <w:rPr>
+          <w:sz w:val="40"/>
+          <w:szCs w:val="40"/>
           <w:lang w:val="en-IL" w:bidi="he-IL"/>
         </w:rPr>
-        <w:t>Final</w:t>
-      </w:r>
-      <w:r>
-        <w:rPr>
+        <w:t>FinalGrade|float</w:t>
+      </w:r>
+      <w:proofErr w:type="spellEnd"/>
+      <w:r>
+        <w:rPr>
+          <w:sz w:val="40"/>
+          <w:szCs w:val="40"/>
           <w:lang w:val="en-IL" w:bidi="he-IL"/>
         </w:rPr>
-        <w:t>Grade</w:t>
-      </w:r>
-      <w:r>
-        <w:rPr>
+        <w:t xml:space="preserve"> &lt; 8.501 </w:t>
+      </w:r>
+      <w:r>
+        <w:rPr>
+          <w:sz w:val="40"/>
+          <w:szCs w:val="40"/>
           <w:lang w:val="en-IL" w:bidi="he-IL"/>
         </w:rPr>
-        <w:t>|float</w:t>
+        <w:t xml:space="preserve">and </w:t>
+      </w:r>
+      <w:proofErr w:type="spellStart"/>
+      <w:r>
+        <w:rPr>
+          <w:sz w:val="40"/>
+          <w:szCs w:val="40"/>
+          <w:lang w:val="en-IL" w:bidi="he-IL"/>
+        </w:rPr>
+        <w:t>FinalGrade|float</w:t>
       </w:r>
       <w:proofErr w:type="spellEnd"/>
       <w:r>
         <w:rPr>
+          <w:sz w:val="40"/>
+          <w:szCs w:val="40"/>
           <w:lang w:val="en-IL" w:bidi="he-IL"/>
         </w:rPr>
-        <w:t xml:space="preserve"> </w:t>
-      </w:r>
-      <w:r>
-        <w:rPr>
-          <w:lang w:bidi="he-IL"/>
-        </w:rPr>
-        <w:t xml:space="preserve">&lt; 8.501 </w:t>
-      </w:r>
-      <w:r>
-        <w:rPr>
-          <w:lang w:bidi="he-IL"/>
-        </w:rPr>
-        <w:t xml:space="preserve">and </w:t>
+        <w:t xml:space="preserve"> &gt; 7.99  </w:t>
+      </w:r>
+      <w:r>
+        <w:rPr>
+          <w:sz w:val="40"/>
+          <w:szCs w:val="40"/>
+          <w:lang w:val="en-IL" w:bidi="he-IL"/>
+        </w:rPr>
+        <w:t>%}</w:t>
+      </w:r>
+      <w:r>
+        <w:rPr>
+          <w:color w:val="FFFF00"/>
+          <w:sz w:val="40"/>
+          <w:szCs w:val="40"/>
+          <w:lang w:val="en-IL" w:bidi="he-IL"/>
+        </w:rPr>
+        <w:t xml:space="preserve">Final Grade: </w:t>
+      </w:r>
+      <w:r>
+        <w:rPr>
+          <w:color w:val="FFFF00"/>
+          <w:sz w:val="40"/>
+          <w:szCs w:val="40"/>
+          <w:lang w:val="en-IL" w:bidi="he-IL"/>
+        </w:rPr>
+        <w:t xml:space="preserve">{{ </w:t>
       </w:r>
       <w:proofErr w:type="spellStart"/>
       <w:r>
         <w:rPr>
+          <w:color w:val="FFFF00"/>
+          <w:sz w:val="40"/>
+          <w:szCs w:val="40"/>
           <w:lang w:val="en-IL" w:bidi="he-IL"/>
         </w:rPr>
-        <w:t>Final</w:t>
-      </w:r>
-      <w:r>
-        <w:rPr>
+        <w:t>FinalGrade</w:t>
+      </w:r>
+      <w:proofErr w:type="spellEnd"/>
+      <w:r>
+        <w:rPr>
+          <w:color w:val="FFFF00"/>
+          <w:sz w:val="40"/>
+          <w:szCs w:val="40"/>
           <w:lang w:val="en-IL" w:bidi="he-IL"/>
         </w:rPr>
-        <w:t>Grade</w:t>
-      </w:r>
-      <w:r>
-        <w:rPr>
-          <w:lang w:val="en-IL" w:bidi="he-IL"/>
-        </w:rPr>
-        <w:t>|float</w:t>
-      </w:r>
-      <w:proofErr w:type="spellEnd"/>
-      <w:r>
-        <w:rPr>
-          <w:lang w:val="en-IL" w:bidi="he-IL"/>
-        </w:rPr>
-        <w:t xml:space="preserve"> </w:t>
-      </w:r>
-      <w:r>
-        <w:rPr>
-          <w:lang w:bidi="he-IL"/>
-        </w:rPr>
-        <w:t xml:space="preserve">&gt; 7.99  </w:t>
-      </w:r>
-      <w:r>
-        <w:rPr>
-          <w:lang w:bidi="he-IL"/>
-        </w:rPr>
-        <w:t>%}</w:t>
-      </w:r>
-      <w:r>
-        <w:rPr>
-          <w:color w:val="FFFF00"/>
-          <w:sz w:val="32"/>
-          <w:szCs w:val="32"/>
-          <w:lang w:val="en-IL" w:bidi="he-IL"/>
-        </w:rPr>
-        <w:t>Final</w:t>
-      </w:r>
-      <w:r>
-        <w:rPr>
-          <w:color w:val="FFFF00"/>
-          <w:sz w:val="32"/>
-          <w:szCs w:val="32"/>
-          <w:lang w:val="en-IL" w:bidi="he-IL"/>
-        </w:rPr>
-        <w:t xml:space="preserve"> </w:t>
-      </w:r>
-      <w:r>
-        <w:rPr>
-          <w:color w:val="FFFF00"/>
-          <w:sz w:val="32"/>
-          <w:szCs w:val="32"/>
-          <w:lang w:val="en-IL" w:bidi="he-IL"/>
-        </w:rPr>
-        <w:t>Grade</w:t>
-      </w:r>
-      <w:r>
-        <w:rPr>
-          <w:color w:val="FFFF00"/>
-          <w:sz w:val="32"/>
-          <w:szCs w:val="32"/>
-          <w:lang w:val="en-IL" w:bidi="he-IL"/>
-        </w:rPr>
-        <w:t>:</w:t>
-      </w:r>
-      <w:r>
-        <w:rPr>
-          <w:color w:val="FFFF00"/>
-          <w:sz w:val="32"/>
-          <w:szCs w:val="32"/>
-          <w:lang w:val="en-IL" w:bidi="he-IL"/>
-        </w:rPr>
-        <w:t xml:space="preserve"> </w:t>
-      </w:r>
-      <w:r>
-        <w:rPr>
-          <w:color w:val="FFFF00"/>
-          <w:sz w:val="32"/>
-          <w:szCs w:val="32"/>
-          <w:lang w:bidi="he-IL"/>
-        </w:rPr>
-        <w:t xml:space="preserve">{{ </w:t>
-      </w:r>
-      <w:proofErr w:type="spellStart"/>
-      <w:r>
-        <w:rPr>
-          <w:color w:val="FFFF00"/>
-          <w:sz w:val="32"/>
-          <w:szCs w:val="32"/>
-          <w:lang w:val="en-IL" w:bidi="he-IL"/>
-        </w:rPr>
-        <w:t>FinalGrade</w:t>
-      </w:r>
-      <w:proofErr w:type="spellEnd"/>
-      <w:r>
-        <w:rPr>
-          <w:color w:val="FFFF00"/>
-          <w:sz w:val="32"/>
-          <w:szCs w:val="32"/>
-          <w:lang w:val="en-IL" w:bidi="he-IL"/>
-        </w:rPr>
-        <w:t xml:space="preserve"> </w:t>
-      </w:r>
-      <w:r>
-        <w:rPr>
-          <w:color w:val="FFFF00"/>
-          <w:sz w:val="32"/>
-          <w:szCs w:val="32"/>
-          <w:lang w:bidi="he-IL"/>
-        </w:rPr>
-        <w:t xml:space="preserve">}} </w:t>
+        <w:t xml:space="preserve"> }} </w:t>
       </w:r>
       <w:r>
         <w:rPr>
           <w:rFonts w:ascii="Segoe UI Symbol" w:hAnsi="Segoe UI Symbol" w:cs="Segoe UI Symbol"/>
           <w:color w:val="FFFF00"/>
-          <w:sz w:val="32"/>
-          <w:szCs w:val="32"/>
-          <w:lang w:bidi="he-IL"/>
+          <w:sz w:val="40"/>
+          <w:szCs w:val="40"/>
+          <w:lang w:val="en-IL" w:bidi="he-IL"/>
         </w:rPr>
         <w:t>⚠</w:t>
       </w:r>
       <w:r>
         <w:rPr>
-          <w:lang w:bidi="he-IL"/>
+          <w:sz w:val="40"/>
+          <w:szCs w:val="40"/>
+          <w:lang w:val="en-IL" w:bidi="he-IL"/>
         </w:rPr>
         <w:t xml:space="preserve">{% endif %} </w:t>
       </w:r>
       <w:r>
         <w:rPr>
-          <w:lang w:bidi="he-IL"/>
+          <w:sz w:val="40"/>
+          <w:szCs w:val="40"/>
+          <w:lang w:val="en-IL" w:bidi="he-IL"/>
         </w:rPr>
         <w:t xml:space="preserve">{% if </w:t>
       </w:r>
       <w:proofErr w:type="spellStart"/>
       <w:r>
         <w:rPr>
+          <w:sz w:val="40"/>
+          <w:szCs w:val="40"/>
           <w:lang w:val="en-IL" w:bidi="he-IL"/>
         </w:rPr>
-        <w:t>Final</w:t>
-      </w:r>
-      <w:r>
-        <w:rPr>
+        <w:t>FinalGrade|float</w:t>
+      </w:r>
+      <w:proofErr w:type="spellEnd"/>
+      <w:r>
+        <w:rPr>
+          <w:sz w:val="40"/>
+          <w:szCs w:val="40"/>
           <w:lang w:val="en-IL" w:bidi="he-IL"/>
         </w:rPr>
-        <w:t>Grade</w:t>
-      </w:r>
-      <w:r>
-        <w:rPr>
+        <w:t xml:space="preserve"> &lt; 8 %}</w:t>
+      </w:r>
+      <w:r>
+        <w:rPr>
+          <w:color w:val="FF0000"/>
+          <w:sz w:val="40"/>
+          <w:szCs w:val="40"/>
           <w:lang w:val="en-IL" w:bidi="he-IL"/>
         </w:rPr>
-        <w:t>|float</w:t>
+        <w:t xml:space="preserve">Final Grade : </w:t>
+      </w:r>
+      <w:r>
+        <w:rPr>
+          <w:color w:val="FF0000"/>
+          <w:sz w:val="40"/>
+          <w:szCs w:val="40"/>
+          <w:lang w:val="en-IL" w:bidi="he-IL"/>
+        </w:rPr>
+        <w:t xml:space="preserve">{{ </w:t>
+      </w:r>
+      <w:proofErr w:type="spellStart"/>
+      <w:r>
+        <w:rPr>
+          <w:color w:val="FF0000"/>
+          <w:sz w:val="40"/>
+          <w:szCs w:val="40"/>
+          <w:lang w:val="en-IL" w:bidi="he-IL"/>
+        </w:rPr>
+        <w:t>FinalGrade</w:t>
       </w:r>
       <w:proofErr w:type="spellEnd"/>
       <w:r>
         <w:rPr>
+          <w:color w:val="FF0000"/>
+          <w:sz w:val="40"/>
+          <w:szCs w:val="40"/>
           <w:lang w:val="en-IL" w:bidi="he-IL"/>
         </w:rPr>
-        <w:t xml:space="preserve"> </w:t>
-      </w:r>
-      <w:r>
-        <w:rPr>
-          <w:lang w:bidi="he-IL"/>
-        </w:rPr>
-        <w:t>&lt; 8 %}</w:t>
-      </w:r>
-      <w:r>
-        <w:rPr>
-          <w:color w:val="FF0000"/>
-          <w:sz w:val="32"/>
-          <w:szCs w:val="32"/>
-          <w:lang w:val="en-IL" w:bidi="he-IL"/>
-        </w:rPr>
-        <w:t>Final</w:t>
-      </w:r>
-      <w:r>
-        <w:rPr>
-          <w:color w:val="FF0000"/>
-          <w:sz w:val="32"/>
-          <w:szCs w:val="32"/>
-          <w:lang w:val="en-IL" w:bidi="he-IL"/>
-        </w:rPr>
-        <w:t xml:space="preserve"> </w:t>
-      </w:r>
-      <w:r>
-        <w:rPr>
-          <w:color w:val="FF0000"/>
-          <w:sz w:val="32"/>
-          <w:szCs w:val="32"/>
-          <w:lang w:val="en-IL" w:bidi="he-IL"/>
-        </w:rPr>
-        <w:t xml:space="preserve">Grade </w:t>
-      </w:r>
-      <w:r>
-        <w:rPr>
-          <w:color w:val="FF0000"/>
-          <w:sz w:val="32"/>
-          <w:szCs w:val="32"/>
-          <w:lang w:val="en-IL" w:bidi="he-IL"/>
-        </w:rPr>
-        <w:t xml:space="preserve">: </w:t>
-      </w:r>
-      <w:r>
-        <w:rPr>
-          <w:color w:val="FF0000"/>
-          <w:sz w:val="32"/>
-          <w:szCs w:val="32"/>
-          <w:lang w:bidi="he-IL"/>
-        </w:rPr>
-        <w:t xml:space="preserve">{{ </w:t>
-      </w:r>
-      <w:proofErr w:type="spellStart"/>
-      <w:r>
-        <w:rPr>
-          <w:color w:val="FF0000"/>
-          <w:sz w:val="32"/>
-          <w:szCs w:val="32"/>
-          <w:lang w:val="en-IL" w:bidi="he-IL"/>
-        </w:rPr>
-        <w:t>FinalGrade</w:t>
-      </w:r>
-      <w:proofErr w:type="spellEnd"/>
-      <w:r>
-        <w:rPr>
-          <w:color w:val="FF0000"/>
-          <w:sz w:val="32"/>
-          <w:szCs w:val="32"/>
-          <w:lang w:val="en-IL" w:bidi="he-IL"/>
-        </w:rPr>
-        <w:t xml:space="preserve"> </w:t>
-      </w:r>
-      <w:r>
-        <w:rPr>
-          <w:color w:val="FF0000"/>
-          <w:sz w:val="32"/>
-          <w:szCs w:val="32"/>
-          <w:lang w:bidi="he-IL"/>
-        </w:rPr>
-        <w:t xml:space="preserve">}} </w:t>
+        <w:t xml:space="preserve"> }} </w:t>
       </w:r>
       <w:r>
         <w:rPr>
           <w:rFonts w:ascii="Segoe UI Emoji" w:hAnsi="Segoe UI Emoji" w:cs="Segoe UI Emoji"/>
           <w:color w:val="FF0000"/>
-          <w:sz w:val="32"/>
-          <w:szCs w:val="32"/>
-          <w:lang w:bidi="he-IL"/>
+          <w:sz w:val="40"/>
+          <w:szCs w:val="40"/>
+          <w:lang w:val="en-IL" w:bidi="he-IL"/>
         </w:rPr>
         <w:t>❎</w:t>
       </w:r>
       <w:r>
         <w:rPr>
-          <w:lang w:bidi="he-IL"/>
+          <w:sz w:val="40"/>
+          <w:szCs w:val="40"/>
+          <w:lang w:val="en-IL" w:bidi="he-IL"/>
         </w:rPr>
         <w:t xml:space="preserve">{% endif %} </w:t>
       </w:r>
@@ -867,13 +658,15 @@
     </w:p>
     <w:p>
       <w:pPr>
-        <w:pStyle w:val="ListBullet"/>
-      </w:pPr>
-      <w:r>
-        <w:t xml:space="preserve">Grade: </w:t>
-      </w:r>
-      <w:r>
-        <w:t>{{</w:t>
+        <w:rPr>
+          <w:lang w:val="en-IL" w:bidi="he-IL"/>
+        </w:rPr>
+      </w:pPr>
+      <w:r>
+        <w:rPr>
+          <w:lang w:val="en-IL" w:bidi="he-IL"/>
+        </w:rPr>
+        <w:t xml:space="preserve">{% if </w:t>
       </w:r>
       <w:proofErr w:type="spellStart"/>
       <w:r>
@@ -881,21 +674,312 @@
       </w:r>
       <w:proofErr w:type="spellEnd"/>
       <w:r>
-        <w:t>}}</w:t>
+        <w:rPr>
+          <w:lang w:val="en-IL" w:bidi="he-IL"/>
+        </w:rPr>
+        <w:t xml:space="preserve"> </w:t>
+      </w:r>
+      <w:r>
+        <w:rPr>
+          <w:lang w:val="en-IL" w:bidi="he-IL"/>
+        </w:rPr>
+        <w:t>|float  &gt; 8.999 %}</w:t>
+      </w:r>
+      <w:r>
+        <w:rPr>
+          <w:color w:val="169A39"/>
+          <w:lang w:val="en-IL" w:bidi="he-IL"/>
+        </w:rPr>
+        <w:t xml:space="preserve"> </w:t>
+      </w:r>
+      <w:r>
+        <w:rPr>
+          <w:color w:val="169A39"/>
+          <w:lang w:val="en-IL" w:bidi="he-IL"/>
+        </w:rPr>
+        <w:t xml:space="preserve">Grade: {{ </w:t>
+      </w:r>
+      <w:proofErr w:type="spellStart"/>
+      <w:r>
+        <w:rPr>
+          <w:color w:val="169A39"/>
+          <w:lang w:val="en-IL" w:bidi="he-IL"/>
+        </w:rPr>
+        <w:t>Section.</w:t>
+      </w:r>
+      <w:r>
+        <w:rPr>
+          <w:color w:val="169A39"/>
+          <w:lang w:val="en-IL" w:bidi="he-IL"/>
+        </w:rPr>
+        <w:t>Grade</w:t>
+      </w:r>
+      <w:proofErr w:type="spellEnd"/>
+      <w:r>
+        <w:rPr>
+          <w:color w:val="169A39"/>
+          <w:lang w:val="en-IL" w:bidi="he-IL"/>
+        </w:rPr>
+        <w:t xml:space="preserve"> }} </w:t>
+      </w:r>
+      <w:r>
+        <w:rPr>
+          <w:rFonts w:ascii="Segoe UI Emoji" w:hAnsi="Segoe UI Emoji" w:cs="Segoe UI Emoji"/>
+          <w:color w:val="169A39"/>
+          <w:lang w:val="en-IL" w:bidi="he-IL"/>
+        </w:rPr>
+        <w:t>✅</w:t>
+      </w:r>
+      <w:r>
+        <w:rPr>
+          <w:lang w:val="en-IL" w:bidi="he-IL"/>
+        </w:rPr>
+        <w:t xml:space="preserve">{% endif %} {% if </w:t>
+      </w:r>
+      <w:proofErr w:type="spellStart"/>
+      <w:r>
+        <w:t>Section.Grade</w:t>
+      </w:r>
+      <w:proofErr w:type="spellEnd"/>
+      <w:r>
+        <w:rPr>
+          <w:lang w:val="en-IL" w:bidi="he-IL"/>
+        </w:rPr>
+        <w:t xml:space="preserve"> </w:t>
+      </w:r>
+      <w:r>
+        <w:rPr>
+          <w:lang w:val="en-IL" w:bidi="he-IL"/>
+        </w:rPr>
+        <w:t xml:space="preserve">|float &gt; 8.5  and </w:t>
+      </w:r>
+      <w:proofErr w:type="spellStart"/>
+      <w:r>
+        <w:t>Section.Grade</w:t>
+      </w:r>
+      <w:proofErr w:type="spellEnd"/>
+      <w:r>
+        <w:rPr>
+          <w:lang w:val="en-IL" w:bidi="he-IL"/>
+        </w:rPr>
+        <w:t>|float &lt; 9  %}</w:t>
+      </w:r>
+      <w:r>
+        <w:rPr>
+          <w:color w:val="1B958F"/>
+          <w:lang w:val="en-IL" w:bidi="he-IL"/>
+        </w:rPr>
+        <w:t xml:space="preserve">Grade: {{ </w:t>
+      </w:r>
+      <w:proofErr w:type="spellStart"/>
+      <w:r>
+        <w:rPr>
+          <w:color w:val="1B958F"/>
+          <w:lang w:val="en-IL" w:bidi="he-IL"/>
+        </w:rPr>
+        <w:t>Section.</w:t>
+      </w:r>
+      <w:r>
+        <w:rPr>
+          <w:color w:val="1B958F"/>
+          <w:lang w:val="en-IL" w:bidi="he-IL"/>
+        </w:rPr>
+        <w:t>Grade</w:t>
+      </w:r>
+      <w:proofErr w:type="spellEnd"/>
+      <w:r>
+        <w:rPr>
+          <w:color w:val="1B958F"/>
+          <w:lang w:val="en-IL" w:bidi="he-IL"/>
+        </w:rPr>
+        <w:t xml:space="preserve"> }} </w:t>
+      </w:r>
+      <w:r>
+        <w:rPr>
+          <w:rFonts w:ascii="Segoe UI Symbol" w:hAnsi="Segoe UI Symbol" w:cs="Segoe UI Symbol"/>
+          <w:color w:val="1B958F"/>
+          <w:lang w:val="en-IL" w:bidi="he-IL"/>
+        </w:rPr>
+        <w:t>✔</w:t>
+      </w:r>
+      <w:r>
+        <w:rPr>
+          <w:lang w:val="en-IL" w:bidi="he-IL"/>
+        </w:rPr>
+        <w:t xml:space="preserve">{% endif %} {% if </w:t>
+      </w:r>
+      <w:proofErr w:type="spellStart"/>
+      <w:r>
+        <w:t>Section.Grade</w:t>
+      </w:r>
+      <w:proofErr w:type="spellEnd"/>
+      <w:r>
+        <w:rPr>
+          <w:lang w:val="en-IL" w:bidi="he-IL"/>
+        </w:rPr>
+        <w:t xml:space="preserve">|float &lt; 8.501 and </w:t>
+      </w:r>
+      <w:proofErr w:type="spellStart"/>
+      <w:r>
+        <w:t>Section.Grade</w:t>
+      </w:r>
+      <w:proofErr w:type="spellEnd"/>
+      <w:r>
+        <w:rPr>
+          <w:lang w:val="en-IL" w:bidi="he-IL"/>
+        </w:rPr>
+        <w:t xml:space="preserve"> </w:t>
+      </w:r>
+      <w:r>
+        <w:rPr>
+          <w:lang w:val="en-IL" w:bidi="he-IL"/>
+        </w:rPr>
+        <w:t>|float &gt; 7.99  %}</w:t>
+      </w:r>
+      <w:r>
+        <w:rPr>
+          <w:color w:val="FFFF00"/>
+          <w:lang w:val="en-IL" w:bidi="he-IL"/>
+        </w:rPr>
+        <w:t xml:space="preserve">Grade: {{ </w:t>
+      </w:r>
+      <w:proofErr w:type="spellStart"/>
+      <w:r>
+        <w:rPr>
+          <w:color w:val="FFFF00"/>
+          <w:lang w:val="en-IL" w:bidi="he-IL"/>
+        </w:rPr>
+        <w:t>Section.</w:t>
+      </w:r>
+      <w:r>
+        <w:rPr>
+          <w:color w:val="FFFF00"/>
+          <w:lang w:val="en-IL" w:bidi="he-IL"/>
+        </w:rPr>
+        <w:t>Grade</w:t>
+      </w:r>
+      <w:proofErr w:type="spellEnd"/>
+      <w:r>
+        <w:rPr>
+          <w:color w:val="FFFF00"/>
+          <w:lang w:val="en-IL" w:bidi="he-IL"/>
+        </w:rPr>
+        <w:t xml:space="preserve"> }} </w:t>
+      </w:r>
+      <w:r>
+        <w:rPr>
+          <w:rFonts w:ascii="Segoe UI Symbol" w:hAnsi="Segoe UI Symbol" w:cs="Segoe UI Symbol"/>
+          <w:color w:val="FFFF00"/>
+          <w:lang w:val="en-IL" w:bidi="he-IL"/>
+        </w:rPr>
+        <w:t>⚠</w:t>
+      </w:r>
+      <w:r>
+        <w:rPr>
+          <w:lang w:val="en-IL" w:bidi="he-IL"/>
+        </w:rPr>
+        <w:t xml:space="preserve">{% endif %} {% if </w:t>
+      </w:r>
+      <w:proofErr w:type="spellStart"/>
+      <w:r>
+        <w:t>Section.Grade</w:t>
+      </w:r>
+      <w:proofErr w:type="spellEnd"/>
+      <w:r>
+        <w:rPr>
+          <w:lang w:val="en-IL" w:bidi="he-IL"/>
+        </w:rPr>
+        <w:t>|float &lt; 8 %}</w:t>
+      </w:r>
+      <w:r>
+        <w:rPr>
+          <w:color w:val="FF0000"/>
+          <w:lang w:val="en-IL" w:bidi="he-IL"/>
+        </w:rPr>
+        <w:t xml:space="preserve"> </w:t>
+      </w:r>
+      <w:r>
+        <w:rPr>
+          <w:color w:val="FF0000"/>
+          <w:lang w:val="en-IL" w:bidi="he-IL"/>
+        </w:rPr>
+        <w:t xml:space="preserve">Grade : {{ </w:t>
+      </w:r>
+      <w:proofErr w:type="spellStart"/>
+      <w:r>
+        <w:rPr>
+          <w:color w:val="FF0000"/>
+          <w:lang w:val="en-IL" w:bidi="he-IL"/>
+        </w:rPr>
+        <w:t>Section.</w:t>
+      </w:r>
+      <w:r>
+        <w:rPr>
+          <w:color w:val="FF0000"/>
+          <w:lang w:val="en-IL" w:bidi="he-IL"/>
+        </w:rPr>
+        <w:t>Grade</w:t>
+      </w:r>
+      <w:proofErr w:type="spellEnd"/>
+      <w:r>
+        <w:rPr>
+          <w:color w:val="FF0000"/>
+          <w:lang w:val="en-IL" w:bidi="he-IL"/>
+        </w:rPr>
+        <w:t xml:space="preserve"> }} </w:t>
+      </w:r>
+      <w:r>
+        <w:rPr>
+          <w:rFonts w:ascii="Segoe UI Emoji" w:hAnsi="Segoe UI Emoji" w:cs="Segoe UI Emoji"/>
+          <w:color w:val="FF0000"/>
+          <w:lang w:val="en-IL" w:bidi="he-IL"/>
+        </w:rPr>
+        <w:t>❎</w:t>
+      </w:r>
+      <w:r>
+        <w:rPr>
+          <w:lang w:val="en-IL" w:bidi="he-IL"/>
+        </w:rPr>
+        <w:t xml:space="preserve">{% endif %} </w:t>
       </w:r>
     </w:p>
     <w:p>
       <w:pPr>
+        <w:rPr>
+          <w:lang w:val="en-IL" w:bidi="he-IL"/>
+        </w:rPr>
+      </w:pPr>
+      <w:r>
+        <w:rPr>
+          <w:lang w:val="en-IL" w:bidi="he-IL"/>
+        </w:rPr>
+        <w:t xml:space="preserve">{% for sentence in </w:t>
+      </w:r>
+      <w:proofErr w:type="spellStart"/>
+      <w:r>
+        <w:rPr>
+          <w:lang w:val="en-IL" w:bidi="he-IL"/>
+        </w:rPr>
+        <w:t>Section.Content</w:t>
+      </w:r>
+      <w:proofErr w:type="spellEnd"/>
+      <w:r>
+        <w:rPr>
+          <w:lang w:val="en-IL" w:bidi="he-IL"/>
+        </w:rPr>
+        <w:t xml:space="preserve"> %}</w:t>
+      </w:r>
+    </w:p>
+    <w:p>
+      <w:pPr>
         <w:pStyle w:val="ListBullet"/>
       </w:pPr>
       <w:r>
         <w:t xml:space="preserve"> {{</w:t>
       </w:r>
-      <w:proofErr w:type="spellStart"/>
-      <w:r>
-        <w:t>Section.Content</w:t>
-      </w:r>
-      <w:proofErr w:type="spellEnd"/>
+      <w:r>
+        <w:t>sentence</w:t>
+      </w:r>
       <w:r>
         <w:t>}}</w:t>
       </w:r>
@@ -907,10 +991,28 @@
           <w:ilvl w:val="0"/>
           <w:numId w:val="0"/>
         </w:numPr>
-        <w:ind w:left="360"/>
       </w:pPr>
       <w:r>
         <w:t xml:space="preserve">{% </w:t>
+      </w:r>
+      <w:proofErr w:type="spellStart"/>
+      <w:r>
+        <w:t>endfor</w:t>
+      </w:r>
+      <w:proofErr w:type="spellEnd"/>
+      <w:r>
+        <w:t xml:space="preserve"> </w:t>
+      </w:r>
+      <w:proofErr w:type="gramStart"/>
+      <w:r>
+        <w:t>%}</w:t>
+      </w:r>
+      <w:r>
+        <w:t>{</w:t>
+      </w:r>
+      <w:proofErr w:type="gramEnd"/>
+      <w:r>
+        <w:t xml:space="preserve">% </w:t>
       </w:r>
       <w:proofErr w:type="spellStart"/>
       <w:r>
@@ -1897,7 +1999,7 @@
   <w:abstractNum w:abstractNumId="8" w15:restartNumberingAfterBreak="0">
     <w:nsid w:val="FFFFFF89"/>
     <w:multiLevelType w:val="singleLevel"/>
-    <w:tmpl w:val="29761A62"/>
+    <w:tmpl w:val="AF2EEA90"/>
     <w:lvl w:ilvl="0">
       <w:start w:val="1"/>
       <w:numFmt w:val="bullet"/>
@@ -4184,6 +4286,7 @@
   <w:style w:type="character" w:default="1" w:styleId="DefaultParagraphFont">
     <w:name w:val="Default Paragraph Font"/>
     <w:uiPriority w:val="1"/>
+    <w:semiHidden/>
     <w:unhideWhenUsed/>
   </w:style>
   <w:style w:type="table" w:default="1" w:styleId="TableNormal">

</xml_diff>